<commit_message>
modified the code to remove the dcy implementation
</commit_message>
<xml_diff>
--- a/hw03/docs/50247648.docx
+++ b/hw03/docs/50247648.docx
@@ -1404,7 +1404,7 @@
                 <w:rFonts w:ascii="Verdana" w:eastAsia="Times New Roman" w:hAnsi="Verdana" w:cs="Times New Roman"/>
                 <w:color w:val="000000"/>
               </w:rPr>
-              <w:t>21.7412</w:t>
+              <w:t>20.8026</w:t>
             </w:r>
           </w:p>
         </w:tc>
@@ -1522,6 +1522,8 @@
           </wp:inline>
         </w:drawing>
       </w:r>
+      <w:bookmarkStart w:id="0" w:name="_GoBack"/>
+      <w:bookmarkEnd w:id="0"/>
       <w:r>
         <w:rPr>
           <w:rFonts w:ascii="Verdana" w:hAnsi="Verdana"/>
@@ -2538,7 +2540,6 @@
             <w:shd w:val="clear" w:color="auto" w:fill="auto"/>
             <w:noWrap/>
             <w:vAlign w:val="bottom"/>
-            <w:hideMark/>
           </w:tcPr>
           <w:p>
             <w:pPr>
@@ -2562,7 +2563,6 @@
             <w:shd w:val="clear" w:color="auto" w:fill="auto"/>
             <w:noWrap/>
             <w:vAlign w:val="bottom"/>
-            <w:hideMark/>
           </w:tcPr>
           <w:p>
             <w:pPr>
@@ -2586,7 +2586,6 @@
             <w:shd w:val="clear" w:color="auto" w:fill="auto"/>
             <w:noWrap/>
             <w:vAlign w:val="bottom"/>
-            <w:hideMark/>
           </w:tcPr>
           <w:p>
             <w:pPr>
@@ -2610,7 +2609,6 @@
             <w:shd w:val="clear" w:color="auto" w:fill="auto"/>
             <w:noWrap/>
             <w:vAlign w:val="bottom"/>
-            <w:hideMark/>
           </w:tcPr>
           <w:p>
             <w:pPr>
@@ -2634,11 +2632,11 @@
             <w:shd w:val="clear" w:color="auto" w:fill="auto"/>
             <w:noWrap/>
             <w:vAlign w:val="bottom"/>
-            <w:hideMark/>
-          </w:tcPr>
-          <w:p>
-            <w:pPr>
-              <w:spacing w:after="0" w:line="240" w:lineRule="auto"/>
+          </w:tcPr>
+          <w:p>
+            <w:pPr>
+              <w:spacing w:after="0" w:line="240" w:lineRule="auto"/>
+              <w:jc w:val="right"/>
               <w:rPr>
                 <w:rFonts w:ascii="Calibri" w:eastAsia="Times New Roman" w:hAnsi="Calibri" w:cs="Times New Roman"/>
                 <w:color w:val="000000"/>
@@ -2658,11 +2656,11 @@
             <w:shd w:val="clear" w:color="auto" w:fill="auto"/>
             <w:noWrap/>
             <w:vAlign w:val="bottom"/>
-            <w:hideMark/>
-          </w:tcPr>
-          <w:p>
-            <w:pPr>
-              <w:spacing w:after="0" w:line="240" w:lineRule="auto"/>
+          </w:tcPr>
+          <w:p>
+            <w:pPr>
+              <w:spacing w:after="0" w:line="240" w:lineRule="auto"/>
+              <w:jc w:val="right"/>
               <w:rPr>
                 <w:rFonts w:ascii="Calibri" w:eastAsia="Times New Roman" w:hAnsi="Calibri" w:cs="Times New Roman"/>
                 <w:color w:val="000000"/>
@@ -2697,6 +2695,155 @@
                 <w:color w:val="000000"/>
               </w:rPr>
             </w:pPr>
+          </w:p>
+        </w:tc>
+        <w:tc>
+          <w:tcPr>
+            <w:tcW w:w="1760" w:type="dxa"/>
+            <w:tcBorders>
+              <w:top w:val="nil"/>
+              <w:left w:val="nil"/>
+              <w:bottom w:val="nil"/>
+              <w:right w:val="nil"/>
+            </w:tcBorders>
+            <w:shd w:val="clear" w:color="auto" w:fill="auto"/>
+            <w:noWrap/>
+            <w:vAlign w:val="bottom"/>
+            <w:hideMark/>
+          </w:tcPr>
+          <w:p>
+            <w:pPr>
+              <w:spacing w:after="0" w:line="240" w:lineRule="auto"/>
+              <w:rPr>
+                <w:rFonts w:ascii="Calibri" w:eastAsia="Times New Roman" w:hAnsi="Calibri" w:cs="Times New Roman"/>
+                <w:color w:val="000000"/>
+              </w:rPr>
+            </w:pPr>
+          </w:p>
+        </w:tc>
+        <w:tc>
+          <w:tcPr>
+            <w:tcW w:w="2000" w:type="dxa"/>
+            <w:tcBorders>
+              <w:top w:val="nil"/>
+              <w:left w:val="nil"/>
+              <w:bottom w:val="nil"/>
+              <w:right w:val="nil"/>
+            </w:tcBorders>
+            <w:shd w:val="clear" w:color="auto" w:fill="auto"/>
+            <w:noWrap/>
+            <w:vAlign w:val="bottom"/>
+            <w:hideMark/>
+          </w:tcPr>
+          <w:p>
+            <w:pPr>
+              <w:spacing w:after="0" w:line="240" w:lineRule="auto"/>
+              <w:rPr>
+                <w:rFonts w:ascii="Calibri" w:eastAsia="Times New Roman" w:hAnsi="Calibri" w:cs="Times New Roman"/>
+                <w:color w:val="000000"/>
+              </w:rPr>
+            </w:pPr>
+          </w:p>
+        </w:tc>
+        <w:tc>
+          <w:tcPr>
+            <w:tcW w:w="2260" w:type="dxa"/>
+            <w:tcBorders>
+              <w:top w:val="nil"/>
+              <w:left w:val="nil"/>
+              <w:bottom w:val="nil"/>
+              <w:right w:val="nil"/>
+            </w:tcBorders>
+            <w:shd w:val="clear" w:color="auto" w:fill="auto"/>
+            <w:noWrap/>
+            <w:vAlign w:val="bottom"/>
+            <w:hideMark/>
+          </w:tcPr>
+          <w:p>
+            <w:pPr>
+              <w:spacing w:after="0" w:line="240" w:lineRule="auto"/>
+              <w:rPr>
+                <w:rFonts w:ascii="Calibri" w:eastAsia="Times New Roman" w:hAnsi="Calibri" w:cs="Times New Roman"/>
+                <w:color w:val="000000"/>
+              </w:rPr>
+            </w:pPr>
+          </w:p>
+        </w:tc>
+        <w:tc>
+          <w:tcPr>
+            <w:tcW w:w="1440" w:type="dxa"/>
+            <w:tcBorders>
+              <w:top w:val="nil"/>
+              <w:left w:val="nil"/>
+              <w:bottom w:val="nil"/>
+              <w:right w:val="nil"/>
+            </w:tcBorders>
+            <w:shd w:val="clear" w:color="auto" w:fill="auto"/>
+            <w:noWrap/>
+            <w:vAlign w:val="bottom"/>
+            <w:hideMark/>
+          </w:tcPr>
+          <w:p>
+            <w:pPr>
+              <w:spacing w:after="0" w:line="240" w:lineRule="auto"/>
+              <w:rPr>
+                <w:rFonts w:ascii="Calibri" w:eastAsia="Times New Roman" w:hAnsi="Calibri" w:cs="Times New Roman"/>
+                <w:color w:val="000000"/>
+              </w:rPr>
+            </w:pPr>
+          </w:p>
+        </w:tc>
+        <w:tc>
+          <w:tcPr>
+            <w:tcW w:w="2000" w:type="dxa"/>
+            <w:tcBorders>
+              <w:top w:val="nil"/>
+              <w:left w:val="nil"/>
+              <w:bottom w:val="nil"/>
+              <w:right w:val="nil"/>
+            </w:tcBorders>
+            <w:shd w:val="clear" w:color="auto" w:fill="auto"/>
+            <w:noWrap/>
+            <w:vAlign w:val="bottom"/>
+            <w:hideMark/>
+          </w:tcPr>
+          <w:p>
+            <w:pPr>
+              <w:spacing w:after="0" w:line="240" w:lineRule="auto"/>
+              <w:rPr>
+                <w:rFonts w:ascii="Calibri" w:eastAsia="Times New Roman" w:hAnsi="Calibri" w:cs="Times New Roman"/>
+                <w:color w:val="000000"/>
+              </w:rPr>
+            </w:pPr>
+          </w:p>
+        </w:tc>
+      </w:tr>
+      <w:tr>
+        <w:trPr>
+          <w:trHeight w:val="300"/>
+        </w:trPr>
+        <w:tc>
+          <w:tcPr>
+            <w:tcW w:w="820" w:type="dxa"/>
+            <w:tcBorders>
+              <w:top w:val="nil"/>
+              <w:left w:val="nil"/>
+              <w:bottom w:val="nil"/>
+              <w:right w:val="nil"/>
+            </w:tcBorders>
+            <w:shd w:val="clear" w:color="auto" w:fill="auto"/>
+            <w:noWrap/>
+            <w:vAlign w:val="bottom"/>
+            <w:hideMark/>
+          </w:tcPr>
+          <w:p>
+            <w:pPr>
+              <w:spacing w:after="0" w:line="240" w:lineRule="auto"/>
+              <w:rPr>
+                <w:rFonts w:ascii="Calibri" w:eastAsia="Times New Roman" w:hAnsi="Calibri" w:cs="Times New Roman"/>
+                <w:color w:val="000000"/>
+              </w:rPr>
+            </w:pPr>
             <w:r>
               <w:rPr>
                 <w:rFonts w:ascii="Calibri" w:eastAsia="Times New Roman" w:hAnsi="Calibri" w:cs="Times New Roman"/>
@@ -2819,17 +2966,18 @@
           <w:p>
             <w:pPr>
               <w:spacing w:after="0" w:line="240" w:lineRule="auto"/>
-              <w:rPr>
-                <w:rFonts w:ascii="Calibri" w:eastAsia="Times New Roman" w:hAnsi="Calibri" w:cs="Times New Roman"/>
-                <w:color w:val="000000"/>
-              </w:rPr>
-            </w:pPr>
-            <w:r>
-              <w:rPr>
-                <w:rFonts w:ascii="Calibri" w:eastAsia="Times New Roman" w:hAnsi="Calibri" w:cs="Times New Roman"/>
-                <w:color w:val="000000"/>
-              </w:rPr>
-              <w:t>`</w:t>
+              <w:jc w:val="right"/>
+              <w:rPr>
+                <w:rFonts w:ascii="Calibri" w:eastAsia="Times New Roman" w:hAnsi="Calibri" w:cs="Times New Roman"/>
+                <w:color w:val="000000"/>
+              </w:rPr>
+            </w:pPr>
+            <w:r>
+              <w:rPr>
+                <w:rFonts w:ascii="Calibri" w:eastAsia="Times New Roman" w:hAnsi="Calibri" w:cs="Times New Roman"/>
+                <w:color w:val="000000"/>
+              </w:rPr>
+              <w:t>182</w:t>
             </w:r>
           </w:p>
         </w:tc>
@@ -2861,7 +3009,7 @@
                 <w:rFonts w:ascii="Calibri" w:eastAsia="Times New Roman" w:hAnsi="Calibri" w:cs="Times New Roman"/>
                 <w:color w:val="000000"/>
               </w:rPr>
-              <w:t>16.0835</w:t>
+              <w:t>13.9331</w:t>
             </w:r>
           </w:p>
         </w:tc>
@@ -3597,8 +3745,6 @@
         </w:rPr>
         <w:t>References:</w:t>
       </w:r>
-      <w:bookmarkStart w:id="0" w:name="_GoBack"/>
-      <w:bookmarkEnd w:id="0"/>
     </w:p>
     <w:p>
       <w:pPr>

</xml_diff>

<commit_message>
Updated the documentation file. un commented the plot 3d function and enabled rotate 3d option.
</commit_message>
<xml_diff>
--- a/hw03/docs/50247648.docx
+++ b/hw03/docs/50247648.docx
@@ -15,6 +15,27 @@
           <w:rFonts w:ascii="Verdana" w:hAnsi="Verdana"/>
         </w:rPr>
         <w:t>Project Report</w:t>
+      </w:r>
+    </w:p>
+    <w:p>
+      <w:pPr>
+        <w:pStyle w:val="Subtitle"/>
+        <w:jc w:val="center"/>
+        <w:rPr>
+          <w:rFonts w:ascii="Verdana" w:hAnsi="Verdana" w:cs="CMBX12"/>
+          <w:color w:val="auto"/>
+          <w:sz w:val="29"/>
+          <w:szCs w:val="29"/>
+        </w:rPr>
+      </w:pPr>
+      <w:r>
+        <w:rPr>
+          <w:rFonts w:ascii="Verdana" w:hAnsi="Verdana" w:cs="CMBX12"/>
+          <w:color w:val="auto"/>
+          <w:sz w:val="29"/>
+          <w:szCs w:val="29"/>
+        </w:rPr>
+        <w:t>Kautuk R Desai - 50247648</w:t>
       </w:r>
     </w:p>
     <w:p>
@@ -238,19 +259,8 @@
           </wp:inline>
         </w:drawing>
       </w:r>
-    </w:p>
-    <w:p>
-      <w:pPr>
-        <w:rPr>
-          <w:rFonts w:ascii="Verdana" w:hAnsi="Verdana"/>
-        </w:rPr>
-      </w:pPr>
-      <w:r>
-        <w:rPr>
-          <w:rFonts w:ascii="Verdana" w:hAnsi="Verdana"/>
-        </w:rPr>
-        <w:br w:type="page"/>
-      </w:r>
+      <w:bookmarkStart w:id="0" w:name="_GoBack"/>
+      <w:bookmarkEnd w:id="0"/>
     </w:p>
     <w:p>
       <w:pPr>
@@ -1066,6 +1076,20 @@
         </w:rPr>
         <w:t>Usage: &gt;&gt;</w:t>
       </w:r>
+      <w:r>
+        <w:rPr>
+          <w:rFonts w:ascii="Verdana" w:hAnsi="Verdana"/>
+        </w:rPr>
+        <w:t xml:space="preserve"> </w:t>
+      </w:r>
+      <w:proofErr w:type="spellStart"/>
+      <w:r>
+        <w:rPr>
+          <w:rFonts w:ascii="Verdana" w:hAnsi="Verdana"/>
+        </w:rPr>
+        <w:t>sample_code</w:t>
+      </w:r>
+      <w:proofErr w:type="spellEnd"/>
     </w:p>
     <w:p>
       <w:pPr>
@@ -1522,8 +1546,6 @@
           </wp:inline>
         </w:drawing>
       </w:r>
-      <w:bookmarkStart w:id="0" w:name="_GoBack"/>
-      <w:bookmarkEnd w:id="0"/>
       <w:r>
         <w:rPr>
           <w:rFonts w:ascii="Verdana" w:hAnsi="Verdana"/>
@@ -3726,6 +3748,228 @@
         </w:tc>
       </w:tr>
     </w:tbl>
+    <w:p>
+      <w:pPr>
+        <w:rPr>
+          <w:rFonts w:ascii="Verdana" w:hAnsi="Verdana"/>
+        </w:rPr>
+      </w:pPr>
+    </w:p>
+    <w:p>
+      <w:pPr>
+        <w:rPr>
+          <w:rFonts w:ascii="Verdana" w:hAnsi="Verdana"/>
+        </w:rPr>
+      </w:pPr>
+    </w:p>
+    <w:p>
+      <w:pPr>
+        <w:rPr>
+          <w:rFonts w:ascii="Verdana" w:hAnsi="Verdana"/>
+        </w:rPr>
+      </w:pPr>
+      <w:r>
+        <w:rPr>
+          <w:rFonts w:ascii="Verdana" w:hAnsi="Verdana"/>
+        </w:rPr>
+        <w:br w:type="page"/>
+      </w:r>
+    </w:p>
+    <w:p>
+      <w:pPr>
+        <w:rPr>
+          <w:rFonts w:ascii="Verdana" w:hAnsi="Verdana"/>
+        </w:rPr>
+      </w:pPr>
+      <w:r>
+        <w:rPr>
+          <w:rFonts w:ascii="Verdana" w:hAnsi="Verdana"/>
+        </w:rPr>
+        <w:lastRenderedPageBreak/>
+        <w:t>The 3D plot of the images are attached below,</w:t>
+      </w:r>
+    </w:p>
+    <w:p>
+      <w:pPr>
+        <w:rPr>
+          <w:rFonts w:ascii="Verdana" w:hAnsi="Verdana"/>
+        </w:rPr>
+      </w:pPr>
+      <w:r>
+        <w:rPr>
+          <w:rFonts w:ascii="Verdana" w:hAnsi="Verdana"/>
+        </w:rPr>
+        <w:t>House Image:</w:t>
+      </w:r>
+    </w:p>
+    <w:p>
+      <w:pPr>
+        <w:rPr>
+          <w:rFonts w:ascii="Verdana" w:hAnsi="Verdana"/>
+        </w:rPr>
+      </w:pPr>
+      <w:r>
+        <w:rPr>
+          <w:rFonts w:ascii="Verdana" w:hAnsi="Verdana"/>
+        </w:rPr>
+        <w:t>Front facing angle.</w:t>
+      </w:r>
+    </w:p>
+    <w:p>
+      <w:pPr>
+        <w:rPr>
+          <w:rFonts w:ascii="Verdana" w:hAnsi="Verdana"/>
+        </w:rPr>
+      </w:pPr>
+      <w:r>
+        <w:rPr>
+          <w:rFonts w:ascii="Verdana" w:hAnsi="Verdana"/>
+          <w:noProof/>
+        </w:rPr>
+        <w:drawing>
+          <wp:inline distT="0" distB="0" distL="0" distR="0">
+            <wp:extent cx="5334000" cy="4000500"/>
+            <wp:effectExtent l="0" t="0" r="0" b="0"/>
+            <wp:docPr id="9" name="Picture 9"/>
+            <wp:cNvGraphicFramePr>
+              <a:graphicFrameLocks xmlns:a="http://schemas.openxmlformats.org/drawingml/2006/main" noChangeAspect="1"/>
+            </wp:cNvGraphicFramePr>
+            <a:graphic xmlns:a="http://schemas.openxmlformats.org/drawingml/2006/main">
+              <a:graphicData uri="http://schemas.openxmlformats.org/drawingml/2006/picture">
+                <pic:pic xmlns:pic="http://schemas.openxmlformats.org/drawingml/2006/picture">
+                  <pic:nvPicPr>
+                    <pic:cNvPr id="0" name="front_facing_house_3d.jpg"/>
+                    <pic:cNvPicPr/>
+                  </pic:nvPicPr>
+                  <pic:blipFill>
+                    <a:blip r:embed="rId19">
+                      <a:extLst>
+                        <a:ext uri="{28A0092B-C50C-407E-A947-70E740481C1C}">
+                          <a14:useLocalDpi xmlns:a14="http://schemas.microsoft.com/office/drawing/2010/main" val="0"/>
+                        </a:ext>
+                      </a:extLst>
+                    </a:blip>
+                    <a:stretch>
+                      <a:fillRect/>
+                    </a:stretch>
+                  </pic:blipFill>
+                  <pic:spPr>
+                    <a:xfrm>
+                      <a:off x="0" y="0"/>
+                      <a:ext cx="5334000" cy="4000500"/>
+                    </a:xfrm>
+                    <a:prstGeom prst="rect">
+                      <a:avLst/>
+                    </a:prstGeom>
+                  </pic:spPr>
+                </pic:pic>
+              </a:graphicData>
+            </a:graphic>
+          </wp:inline>
+        </w:drawing>
+      </w:r>
+    </w:p>
+    <w:p>
+      <w:pPr>
+        <w:rPr>
+          <w:rFonts w:ascii="Verdana" w:hAnsi="Verdana"/>
+        </w:rPr>
+      </w:pPr>
+    </w:p>
+    <w:p>
+      <w:pPr>
+        <w:rPr>
+          <w:rFonts w:ascii="Verdana" w:hAnsi="Verdana"/>
+        </w:rPr>
+      </w:pPr>
+      <w:r>
+        <w:rPr>
+          <w:rFonts w:ascii="Verdana" w:hAnsi="Verdana"/>
+        </w:rPr>
+        <w:br w:type="page"/>
+      </w:r>
+    </w:p>
+    <w:p>
+      <w:pPr>
+        <w:rPr>
+          <w:rFonts w:ascii="Verdana" w:hAnsi="Verdana"/>
+        </w:rPr>
+      </w:pPr>
+      <w:r>
+        <w:rPr>
+          <w:rFonts w:ascii="Verdana" w:hAnsi="Verdana"/>
+        </w:rPr>
+        <w:lastRenderedPageBreak/>
+        <w:t>Library Image:</w:t>
+      </w:r>
+    </w:p>
+    <w:p>
+      <w:pPr>
+        <w:rPr>
+          <w:rFonts w:ascii="Verdana" w:hAnsi="Verdana"/>
+        </w:rPr>
+      </w:pPr>
+      <w:r>
+        <w:rPr>
+          <w:rFonts w:ascii="Verdana" w:hAnsi="Verdana"/>
+        </w:rPr>
+        <w:t>Front facing angle.</w:t>
+      </w:r>
+    </w:p>
+    <w:p>
+      <w:pPr>
+        <w:rPr>
+          <w:rFonts w:ascii="Verdana" w:hAnsi="Verdana"/>
+        </w:rPr>
+      </w:pPr>
+      <w:r>
+        <w:rPr>
+          <w:rFonts w:ascii="Verdana" w:hAnsi="Verdana"/>
+          <w:noProof/>
+        </w:rPr>
+        <w:drawing>
+          <wp:inline distT="0" distB="0" distL="0" distR="0">
+            <wp:extent cx="5334000" cy="4000500"/>
+            <wp:effectExtent l="0" t="0" r="0" b="0"/>
+            <wp:docPr id="11" name="Picture 11"/>
+            <wp:cNvGraphicFramePr>
+              <a:graphicFrameLocks xmlns:a="http://schemas.openxmlformats.org/drawingml/2006/main" noChangeAspect="1"/>
+            </wp:cNvGraphicFramePr>
+            <a:graphic xmlns:a="http://schemas.openxmlformats.org/drawingml/2006/main">
+              <a:graphicData uri="http://schemas.openxmlformats.org/drawingml/2006/picture">
+                <pic:pic xmlns:pic="http://schemas.openxmlformats.org/drawingml/2006/picture">
+                  <pic:nvPicPr>
+                    <pic:cNvPr id="0" name="front_facing_library_3d.jpg"/>
+                    <pic:cNvPicPr/>
+                  </pic:nvPicPr>
+                  <pic:blipFill>
+                    <a:blip r:embed="rId20">
+                      <a:extLst>
+                        <a:ext uri="{28A0092B-C50C-407E-A947-70E740481C1C}">
+                          <a14:useLocalDpi xmlns:a14="http://schemas.microsoft.com/office/drawing/2010/main" val="0"/>
+                        </a:ext>
+                      </a:extLst>
+                    </a:blip>
+                    <a:stretch>
+                      <a:fillRect/>
+                    </a:stretch>
+                  </pic:blipFill>
+                  <pic:spPr>
+                    <a:xfrm>
+                      <a:off x="0" y="0"/>
+                      <a:ext cx="5334000" cy="4000500"/>
+                    </a:xfrm>
+                    <a:prstGeom prst="rect">
+                      <a:avLst/>
+                    </a:prstGeom>
+                  </pic:spPr>
+                </pic:pic>
+              </a:graphicData>
+            </a:graphic>
+          </wp:inline>
+        </w:drawing>
+      </w:r>
+    </w:p>
     <w:p>
       <w:pPr>
         <w:rPr>

</xml_diff>

<commit_message>
modified the normalized algorithm to transpose fundamental matrix. modified the documentation.
</commit_message>
<xml_diff>
--- a/hw03/docs/50247648.docx
+++ b/hw03/docs/50247648.docx
@@ -259,8 +259,6 @@
           </wp:inline>
         </w:drawing>
       </w:r>
-      <w:bookmarkStart w:id="0" w:name="_GoBack"/>
-      <w:bookmarkEnd w:id="0"/>
     </w:p>
     <w:p>
       <w:pPr>
@@ -1158,14 +1156,14 @@
     </w:p>
     <w:tbl>
       <w:tblPr>
-        <w:tblW w:w="7640" w:type="dxa"/>
+        <w:tblW w:w="9375" w:type="dxa"/>
         <w:tblInd w:w="93" w:type="dxa"/>
         <w:tblLook w:val="04A0" w:firstRow="1" w:lastRow="0" w:firstColumn="1" w:lastColumn="0" w:noHBand="0" w:noVBand="1"/>
       </w:tblPr>
       <w:tblGrid>
-        <w:gridCol w:w="3880"/>
-        <w:gridCol w:w="1760"/>
-        <w:gridCol w:w="2000"/>
+        <w:gridCol w:w="3345"/>
+        <w:gridCol w:w="3150"/>
+        <w:gridCol w:w="2880"/>
       </w:tblGrid>
       <w:tr>
         <w:trPr>
@@ -1173,7 +1171,7 @@
         </w:trPr>
         <w:tc>
           <w:tcPr>
-            <w:tcW w:w="3880" w:type="dxa"/>
+            <w:tcW w:w="3345" w:type="dxa"/>
             <w:tcBorders>
               <w:top w:val="nil"/>
               <w:left w:val="nil"/>
@@ -1204,7 +1202,7 @@
         </w:tc>
         <w:tc>
           <w:tcPr>
-            <w:tcW w:w="1760" w:type="dxa"/>
+            <w:tcW w:w="3150" w:type="dxa"/>
             <w:tcBorders>
               <w:top w:val="nil"/>
               <w:left w:val="nil"/>
@@ -1235,7 +1233,7 @@
         </w:tc>
         <w:tc>
           <w:tcPr>
-            <w:tcW w:w="2000" w:type="dxa"/>
+            <w:tcW w:w="2880" w:type="dxa"/>
             <w:tcBorders>
               <w:top w:val="nil"/>
               <w:left w:val="nil"/>
@@ -1271,7 +1269,7 @@
         </w:trPr>
         <w:tc>
           <w:tcPr>
-            <w:tcW w:w="3880" w:type="dxa"/>
+            <w:tcW w:w="3345" w:type="dxa"/>
             <w:tcBorders>
               <w:top w:val="nil"/>
               <w:left w:val="nil"/>
@@ -1302,7 +1300,7 @@
         </w:tc>
         <w:tc>
           <w:tcPr>
-            <w:tcW w:w="1760" w:type="dxa"/>
+            <w:tcW w:w="3150" w:type="dxa"/>
             <w:tcBorders>
               <w:top w:val="nil"/>
               <w:left w:val="nil"/>
@@ -1328,13 +1326,13 @@
                 <w:rFonts w:ascii="Verdana" w:eastAsia="Times New Roman" w:hAnsi="Verdana" w:cs="Times New Roman"/>
                 <w:color w:val="000000"/>
               </w:rPr>
-              <w:t>15.4492</w:t>
+              <w:t>0.2103</w:t>
             </w:r>
           </w:p>
         </w:tc>
         <w:tc>
           <w:tcPr>
-            <w:tcW w:w="2000" w:type="dxa"/>
+            <w:tcW w:w="2880" w:type="dxa"/>
             <w:tcBorders>
               <w:top w:val="nil"/>
               <w:left w:val="nil"/>
@@ -1360,7 +1358,7 @@
                 <w:rFonts w:ascii="Verdana" w:eastAsia="Times New Roman" w:hAnsi="Verdana" w:cs="Times New Roman"/>
                 <w:color w:val="000000"/>
               </w:rPr>
-              <w:t>26.7532</w:t>
+              <w:t>3.0342</w:t>
             </w:r>
           </w:p>
         </w:tc>
@@ -1371,7 +1369,7 @@
         </w:trPr>
         <w:tc>
           <w:tcPr>
-            <w:tcW w:w="3880" w:type="dxa"/>
+            <w:tcW w:w="3345" w:type="dxa"/>
             <w:tcBorders>
               <w:top w:val="nil"/>
               <w:left w:val="nil"/>
@@ -1402,7 +1400,7 @@
         </w:tc>
         <w:tc>
           <w:tcPr>
-            <w:tcW w:w="1760" w:type="dxa"/>
+            <w:tcW w:w="3150" w:type="dxa"/>
             <w:tcBorders>
               <w:top w:val="nil"/>
               <w:left w:val="nil"/>
@@ -1428,13 +1426,13 @@
                 <w:rFonts w:ascii="Verdana" w:eastAsia="Times New Roman" w:hAnsi="Verdana" w:cs="Times New Roman"/>
                 <w:color w:val="000000"/>
               </w:rPr>
-              <w:t>20.8026</w:t>
+              <w:t>0.1836</w:t>
             </w:r>
           </w:p>
         </w:tc>
         <w:tc>
           <w:tcPr>
-            <w:tcW w:w="2000" w:type="dxa"/>
+            <w:tcW w:w="2880" w:type="dxa"/>
             <w:tcBorders>
               <w:top w:val="nil"/>
               <w:left w:val="nil"/>
@@ -1460,7 +1458,7 @@
                 <w:rFonts w:ascii="Verdana" w:eastAsia="Times New Roman" w:hAnsi="Verdana" w:cs="Times New Roman"/>
                 <w:color w:val="000000"/>
               </w:rPr>
-              <w:t>11.8459</w:t>
+              <w:t>0.3385</w:t>
             </w:r>
           </w:p>
         </w:tc>
@@ -1494,14 +1492,13 @@
       </w:pPr>
       <w:r>
         <w:rPr>
-          <w:rFonts w:ascii="Verdana" w:hAnsi="Verdana"/>
           <w:noProof/>
         </w:rPr>
         <w:drawing>
-          <wp:inline distT="0" distB="0" distL="0" distR="0" wp14:anchorId="61ED4653" wp14:editId="66AFCB78">
-            <wp:extent cx="3467100" cy="2714144"/>
+          <wp:inline distT="0" distB="0" distL="0" distR="0" wp14:anchorId="03D01086" wp14:editId="5E67C1BC">
+            <wp:extent cx="5943600" cy="4462145"/>
             <wp:effectExtent l="0" t="0" r="0" b="0"/>
-            <wp:docPr id="13" name="Picture 13" descr="D:\MS\Computer-Vision-and-Image-Processing\hw03\docs\normalized_house.jpg"/>
+            <wp:docPr id="17" name="Picture 17"/>
             <wp:cNvGraphicFramePr>
               <a:graphicFrameLocks xmlns:a="http://schemas.openxmlformats.org/drawingml/2006/main" noChangeAspect="1"/>
             </wp:cNvGraphicFramePr>
@@ -1509,36 +1506,23 @@
               <a:graphicData uri="http://schemas.openxmlformats.org/drawingml/2006/picture">
                 <pic:pic xmlns:pic="http://schemas.openxmlformats.org/drawingml/2006/picture">
                   <pic:nvPicPr>
-                    <pic:cNvPr id="0" name="Picture 13" descr="D:\MS\Computer-Vision-and-Image-Processing\hw03\docs\normalized_house.jpg"/>
-                    <pic:cNvPicPr>
-                      <a:picLocks noChangeAspect="1" noChangeArrowheads="1"/>
-                    </pic:cNvPicPr>
+                    <pic:cNvPr id="0" name=""/>
+                    <pic:cNvPicPr/>
                   </pic:nvPicPr>
                   <pic:blipFill>
-                    <a:blip r:embed="rId15">
-                      <a:extLst>
-                        <a:ext uri="{28A0092B-C50C-407E-A947-70E740481C1C}">
-                          <a14:useLocalDpi xmlns:a14="http://schemas.microsoft.com/office/drawing/2010/main" val="0"/>
-                        </a:ext>
-                      </a:extLst>
-                    </a:blip>
-                    <a:srcRect/>
+                    <a:blip r:embed="rId15"/>
                     <a:stretch>
                       <a:fillRect/>
                     </a:stretch>
                   </pic:blipFill>
-                  <pic:spPr bwMode="auto">
+                  <pic:spPr>
                     <a:xfrm>
                       <a:off x="0" y="0"/>
-                      <a:ext cx="3467100" cy="2714144"/>
+                      <a:ext cx="5943600" cy="4462145"/>
                     </a:xfrm>
                     <a:prstGeom prst="rect">
                       <a:avLst/>
                     </a:prstGeom>
-                    <a:noFill/>
-                    <a:ln>
-                      <a:noFill/>
-                    </a:ln>
                   </pic:spPr>
                 </pic:pic>
               </a:graphicData>
@@ -1546,16 +1530,23 @@
           </wp:inline>
         </w:drawing>
       </w:r>
-      <w:r>
-        <w:rPr>
-          <w:rFonts w:ascii="Verdana" w:hAnsi="Verdana"/>
+    </w:p>
+    <w:p>
+      <w:pPr>
+        <w:rPr>
+          <w:rFonts w:ascii="Verdana" w:hAnsi="Verdana"/>
+        </w:rPr>
+      </w:pPr>
+      <w:r>
+        <w:rPr>
           <w:noProof/>
         </w:rPr>
+        <w:lastRenderedPageBreak/>
         <w:drawing>
-          <wp:inline distT="0" distB="0" distL="0" distR="0" wp14:anchorId="011DBB53" wp14:editId="6CA814E0">
-            <wp:extent cx="3552825" cy="2679963"/>
-            <wp:effectExtent l="0" t="0" r="0" b="6350"/>
-            <wp:docPr id="14" name="Picture 14" descr="D:\MS\Computer-Vision-and-Image-Processing\hw03\docs\normalized_library.jpg"/>
+          <wp:inline distT="0" distB="0" distL="0" distR="0" wp14:anchorId="2137CFCF" wp14:editId="32CEC892">
+            <wp:extent cx="5943600" cy="4458970"/>
+            <wp:effectExtent l="0" t="0" r="0" b="0"/>
+            <wp:docPr id="18" name="Picture 18"/>
             <wp:cNvGraphicFramePr>
               <a:graphicFrameLocks xmlns:a="http://schemas.openxmlformats.org/drawingml/2006/main" noChangeAspect="1"/>
             </wp:cNvGraphicFramePr>
@@ -1563,36 +1554,23 @@
               <a:graphicData uri="http://schemas.openxmlformats.org/drawingml/2006/picture">
                 <pic:pic xmlns:pic="http://schemas.openxmlformats.org/drawingml/2006/picture">
                   <pic:nvPicPr>
-                    <pic:cNvPr id="0" name="Picture 14" descr="D:\MS\Computer-Vision-and-Image-Processing\hw03\docs\normalized_library.jpg"/>
-                    <pic:cNvPicPr>
-                      <a:picLocks noChangeAspect="1" noChangeArrowheads="1"/>
-                    </pic:cNvPicPr>
+                    <pic:cNvPr id="0" name=""/>
+                    <pic:cNvPicPr/>
                   </pic:nvPicPr>
                   <pic:blipFill>
-                    <a:blip r:embed="rId16">
-                      <a:extLst>
-                        <a:ext uri="{28A0092B-C50C-407E-A947-70E740481C1C}">
-                          <a14:useLocalDpi xmlns:a14="http://schemas.microsoft.com/office/drawing/2010/main" val="0"/>
-                        </a:ext>
-                      </a:extLst>
-                    </a:blip>
-                    <a:srcRect/>
+                    <a:blip r:embed="rId16"/>
                     <a:stretch>
                       <a:fillRect/>
                     </a:stretch>
                   </pic:blipFill>
-                  <pic:spPr bwMode="auto">
+                  <pic:spPr>
                     <a:xfrm>
                       <a:off x="0" y="0"/>
-                      <a:ext cx="3559799" cy="2685224"/>
+                      <a:ext cx="5943600" cy="4458970"/>
                     </a:xfrm>
                     <a:prstGeom prst="rect">
                       <a:avLst/>
                     </a:prstGeom>
-                    <a:noFill/>
-                    <a:ln>
-                      <a:noFill/>
-                    </a:ln>
                   </pic:spPr>
                 </pic:pic>
               </a:graphicData>
@@ -1611,26 +1589,25 @@
         <w:rPr>
           <w:rFonts w:ascii="Verdana" w:hAnsi="Verdana"/>
         </w:rPr>
+        <w:t>Un-normalized Algorithm:</w:t>
+      </w:r>
+    </w:p>
+    <w:p>
+      <w:pPr>
+        <w:rPr>
+          <w:rFonts w:ascii="Verdana" w:hAnsi="Verdana"/>
+        </w:rPr>
+      </w:pPr>
+      <w:r>
+        <w:rPr>
+          <w:noProof/>
+        </w:rPr>
         <w:lastRenderedPageBreak/>
-        <w:t>Un-normalized Algorithm:</w:t>
-      </w:r>
-    </w:p>
-    <w:p>
-      <w:pPr>
-        <w:rPr>
-          <w:rFonts w:ascii="Verdana" w:hAnsi="Verdana"/>
-        </w:rPr>
-      </w:pPr>
-      <w:r>
-        <w:rPr>
-          <w:rFonts w:ascii="Verdana" w:hAnsi="Verdana"/>
-          <w:noProof/>
-        </w:rPr>
         <w:drawing>
-          <wp:inline distT="0" distB="0" distL="0" distR="0">
-            <wp:extent cx="3752850" cy="2886075"/>
-            <wp:effectExtent l="0" t="0" r="0" b="9525"/>
-            <wp:docPr id="15" name="Picture 15" descr="D:\MS\Computer-Vision-and-Image-Processing\hw03\docs\unnormalized_house.jpg"/>
+          <wp:inline distT="0" distB="0" distL="0" distR="0" wp14:anchorId="73485543" wp14:editId="2F4C55ED">
+            <wp:extent cx="5943600" cy="4482465"/>
+            <wp:effectExtent l="0" t="0" r="0" b="0"/>
+            <wp:docPr id="12" name="Picture 12"/>
             <wp:cNvGraphicFramePr>
               <a:graphicFrameLocks xmlns:a="http://schemas.openxmlformats.org/drawingml/2006/main" noChangeAspect="1"/>
             </wp:cNvGraphicFramePr>
@@ -1638,36 +1615,23 @@
               <a:graphicData uri="http://schemas.openxmlformats.org/drawingml/2006/picture">
                 <pic:pic xmlns:pic="http://schemas.openxmlformats.org/drawingml/2006/picture">
                   <pic:nvPicPr>
-                    <pic:cNvPr id="0" name="Picture 15" descr="D:\MS\Computer-Vision-and-Image-Processing\hw03\docs\unnormalized_house.jpg"/>
-                    <pic:cNvPicPr>
-                      <a:picLocks noChangeAspect="1" noChangeArrowheads="1"/>
-                    </pic:cNvPicPr>
+                    <pic:cNvPr id="0" name=""/>
+                    <pic:cNvPicPr/>
                   </pic:nvPicPr>
                   <pic:blipFill>
-                    <a:blip r:embed="rId17">
-                      <a:extLst>
-                        <a:ext uri="{28A0092B-C50C-407E-A947-70E740481C1C}">
-                          <a14:useLocalDpi xmlns:a14="http://schemas.microsoft.com/office/drawing/2010/main" val="0"/>
-                        </a:ext>
-                      </a:extLst>
-                    </a:blip>
-                    <a:srcRect/>
+                    <a:blip r:embed="rId17"/>
                     <a:stretch>
                       <a:fillRect/>
                     </a:stretch>
                   </pic:blipFill>
-                  <pic:spPr bwMode="auto">
+                  <pic:spPr>
                     <a:xfrm>
                       <a:off x="0" y="0"/>
-                      <a:ext cx="3752850" cy="2886075"/>
+                      <a:ext cx="5943600" cy="4482465"/>
                     </a:xfrm>
                     <a:prstGeom prst="rect">
                       <a:avLst/>
                     </a:prstGeom>
-                    <a:noFill/>
-                    <a:ln>
-                      <a:noFill/>
-                    </a:ln>
                   </pic:spPr>
                 </pic:pic>
               </a:graphicData>
@@ -1684,14 +1648,14 @@
       </w:pPr>
       <w:r>
         <w:rPr>
-          <w:rFonts w:ascii="Verdana" w:hAnsi="Verdana"/>
           <w:noProof/>
         </w:rPr>
+        <w:lastRenderedPageBreak/>
         <w:drawing>
-          <wp:inline distT="0" distB="0" distL="0" distR="0">
-            <wp:extent cx="4972050" cy="3771900"/>
-            <wp:effectExtent l="0" t="0" r="0" b="0"/>
-            <wp:docPr id="16" name="Picture 16" descr="D:\MS\Computer-Vision-and-Image-Processing\hw03\docs\unnormalized_library.jpg"/>
+          <wp:inline distT="0" distB="0" distL="0" distR="0" wp14:anchorId="1F92B6D2" wp14:editId="17746F99">
+            <wp:extent cx="5943600" cy="4467860"/>
+            <wp:effectExtent l="0" t="0" r="0" b="8890"/>
+            <wp:docPr id="19" name="Picture 19"/>
             <wp:cNvGraphicFramePr>
               <a:graphicFrameLocks xmlns:a="http://schemas.openxmlformats.org/drawingml/2006/main" noChangeAspect="1"/>
             </wp:cNvGraphicFramePr>
@@ -1699,36 +1663,23 @@
               <a:graphicData uri="http://schemas.openxmlformats.org/drawingml/2006/picture">
                 <pic:pic xmlns:pic="http://schemas.openxmlformats.org/drawingml/2006/picture">
                   <pic:nvPicPr>
-                    <pic:cNvPr id="0" name="Picture 16" descr="D:\MS\Computer-Vision-and-Image-Processing\hw03\docs\unnormalized_library.jpg"/>
-                    <pic:cNvPicPr>
-                      <a:picLocks noChangeAspect="1" noChangeArrowheads="1"/>
-                    </pic:cNvPicPr>
+                    <pic:cNvPr id="0" name=""/>
+                    <pic:cNvPicPr/>
                   </pic:nvPicPr>
                   <pic:blipFill>
-                    <a:blip r:embed="rId18">
-                      <a:extLst>
-                        <a:ext uri="{28A0092B-C50C-407E-A947-70E740481C1C}">
-                          <a14:useLocalDpi xmlns:a14="http://schemas.microsoft.com/office/drawing/2010/main" val="0"/>
-                        </a:ext>
-                      </a:extLst>
-                    </a:blip>
-                    <a:srcRect/>
+                    <a:blip r:embed="rId18"/>
                     <a:stretch>
                       <a:fillRect/>
                     </a:stretch>
                   </pic:blipFill>
-                  <pic:spPr bwMode="auto">
+                  <pic:spPr>
                     <a:xfrm>
                       <a:off x="0" y="0"/>
-                      <a:ext cx="4972050" cy="3771900"/>
+                      <a:ext cx="5943600" cy="4467860"/>
                     </a:xfrm>
                     <a:prstGeom prst="rect">
                       <a:avLst/>
                     </a:prstGeom>
-                    <a:noFill/>
-                    <a:ln>
-                      <a:noFill/>
-                    </a:ln>
                   </pic:spPr>
                 </pic:pic>
               </a:graphicData>
@@ -1761,13 +1712,12 @@
         <w:rPr>
           <w:rFonts w:ascii="Verdana" w:hAnsi="Verdana"/>
         </w:rPr>
-        <w:lastRenderedPageBreak/>
         <w:t>For Fundamental matrix using RANSAC and normalized algorithm, the following results were obtained based on different threshold values</w:t>
       </w:r>
     </w:p>
     <w:tbl>
       <w:tblPr>
-        <w:tblW w:w="10280" w:type="dxa"/>
+        <w:tblW w:w="10293" w:type="dxa"/>
         <w:tblInd w:w="93" w:type="dxa"/>
         <w:tblLook w:val="04A0" w:firstRow="1" w:lastRow="0" w:firstColumn="1" w:lastColumn="0" w:noHBand="0" w:noVBand="1"/>
       </w:tblPr>
@@ -1785,7 +1735,7 @@
         </w:trPr>
         <w:tc>
           <w:tcPr>
-            <w:tcW w:w="820" w:type="dxa"/>
+            <w:tcW w:w="833" w:type="dxa"/>
             <w:tcBorders>
               <w:top w:val="nil"/>
               <w:left w:val="nil"/>
@@ -2010,7 +1960,7 @@
         </w:trPr>
         <w:tc>
           <w:tcPr>
-            <w:tcW w:w="820" w:type="dxa"/>
+            <w:tcW w:w="833" w:type="dxa"/>
             <w:tcBorders>
               <w:top w:val="nil"/>
               <w:left w:val="nil"/>
@@ -2099,7 +2049,7 @@
                 <w:rFonts w:ascii="Calibri" w:eastAsia="Times New Roman" w:hAnsi="Calibri" w:cs="Times New Roman"/>
                 <w:color w:val="000000"/>
               </w:rPr>
-              <w:t>10</w:t>
+              <w:t>0.9</w:t>
             </w:r>
           </w:p>
         </w:tc>
@@ -2163,7 +2113,7 @@
                 <w:rFonts w:ascii="Calibri" w:eastAsia="Times New Roman" w:hAnsi="Calibri" w:cs="Times New Roman"/>
                 <w:color w:val="000000"/>
               </w:rPr>
-              <w:t>67</w:t>
+              <w:t>124</w:t>
             </w:r>
           </w:p>
         </w:tc>
@@ -2195,7 +2145,7 @@
                 <w:rFonts w:ascii="Calibri" w:eastAsia="Times New Roman" w:hAnsi="Calibri" w:cs="Times New Roman"/>
                 <w:color w:val="000000"/>
               </w:rPr>
-              <w:t>15.0827</w:t>
+              <w:t>0.6793</w:t>
             </w:r>
           </w:p>
         </w:tc>
@@ -2206,7 +2156,7 @@
         </w:trPr>
         <w:tc>
           <w:tcPr>
-            <w:tcW w:w="820" w:type="dxa"/>
+            <w:tcW w:w="833" w:type="dxa"/>
             <w:tcBorders>
               <w:top w:val="nil"/>
               <w:left w:val="nil"/>
@@ -2275,6 +2225,13 @@
                 <w:color w:val="000000"/>
               </w:rPr>
             </w:pPr>
+            <w:r>
+              <w:rPr>
+                <w:rFonts w:ascii="Calibri" w:eastAsia="Times New Roman" w:hAnsi="Calibri" w:cs="Times New Roman"/>
+                <w:color w:val="000000"/>
+              </w:rPr>
+              <w:t>0.</w:t>
+            </w:r>
             <w:r>
               <w:rPr>
                 <w:rFonts w:ascii="Calibri" w:eastAsia="Times New Roman" w:hAnsi="Calibri" w:cs="Times New Roman"/>
@@ -2368,7 +2325,7 @@
                 <w:rFonts w:ascii="Calibri" w:eastAsia="Times New Roman" w:hAnsi="Calibri" w:cs="Times New Roman"/>
                 <w:color w:val="000000"/>
               </w:rPr>
-              <w:t>17.3419</w:t>
+              <w:t>5.3542</w:t>
             </w:r>
           </w:p>
         </w:tc>
@@ -2379,7 +2336,7 @@
         </w:trPr>
         <w:tc>
           <w:tcPr>
-            <w:tcW w:w="820" w:type="dxa"/>
+            <w:tcW w:w="833" w:type="dxa"/>
             <w:tcBorders>
               <w:top w:val="nil"/>
               <w:left w:val="nil"/>
@@ -2453,8 +2410,15 @@
                 <w:rFonts w:ascii="Calibri" w:eastAsia="Times New Roman" w:hAnsi="Calibri" w:cs="Times New Roman"/>
                 <w:color w:val="000000"/>
               </w:rPr>
-              <w:t>15</w:t>
+              <w:t>0.</w:t>
             </w:r>
+            <w:r>
+              <w:rPr>
+                <w:rFonts w:ascii="Calibri" w:eastAsia="Times New Roman" w:hAnsi="Calibri" w:cs="Times New Roman"/>
+                <w:color w:val="000000"/>
+              </w:rPr>
+              <w:t>5</w:t>
+            </w:r>
           </w:p>
         </w:tc>
         <w:tc>
@@ -2509,7 +2473,7 @@
                 <w:rFonts w:ascii="Calibri" w:eastAsia="Times New Roman" w:hAnsi="Calibri" w:cs="Times New Roman"/>
                 <w:color w:val="000000"/>
               </w:rPr>
-              <w:t>114</w:t>
+              <w:t>116</w:t>
             </w:r>
           </w:p>
         </w:tc>
@@ -2541,7 +2505,7 @@
                 <w:rFonts w:ascii="Calibri" w:eastAsia="Times New Roman" w:hAnsi="Calibri" w:cs="Times New Roman"/>
                 <w:color w:val="000000"/>
               </w:rPr>
-              <w:t>12.713</w:t>
+              <w:t>0.4899</w:t>
             </w:r>
           </w:p>
         </w:tc>
@@ -2552,7 +2516,7 @@
         </w:trPr>
         <w:tc>
           <w:tcPr>
-            <w:tcW w:w="820" w:type="dxa"/>
+            <w:tcW w:w="833" w:type="dxa"/>
             <w:tcBorders>
               <w:top w:val="nil"/>
               <w:left w:val="nil"/>
@@ -2697,7 +2661,7 @@
         </w:trPr>
         <w:tc>
           <w:tcPr>
-            <w:tcW w:w="820" w:type="dxa"/>
+            <w:tcW w:w="833" w:type="dxa"/>
             <w:tcBorders>
               <w:top w:val="nil"/>
               <w:left w:val="nil"/>
@@ -2846,7 +2810,7 @@
         </w:trPr>
         <w:tc>
           <w:tcPr>
-            <w:tcW w:w="820" w:type="dxa"/>
+            <w:tcW w:w="833" w:type="dxa"/>
             <w:tcBorders>
               <w:top w:val="nil"/>
               <w:left w:val="nil"/>
@@ -2935,7 +2899,7 @@
                 <w:rFonts w:ascii="Calibri" w:eastAsia="Times New Roman" w:hAnsi="Calibri" w:cs="Times New Roman"/>
                 <w:color w:val="000000"/>
               </w:rPr>
-              <w:t>15</w:t>
+              <w:t>0.9</w:t>
             </w:r>
           </w:p>
         </w:tc>
@@ -2999,7 +2963,7 @@
                 <w:rFonts w:ascii="Calibri" w:eastAsia="Times New Roman" w:hAnsi="Calibri" w:cs="Times New Roman"/>
                 <w:color w:val="000000"/>
               </w:rPr>
-              <w:t>182</w:t>
+              <w:t>220</w:t>
             </w:r>
           </w:p>
         </w:tc>
@@ -3031,7 +2995,7 @@
                 <w:rFonts w:ascii="Calibri" w:eastAsia="Times New Roman" w:hAnsi="Calibri" w:cs="Times New Roman"/>
                 <w:color w:val="000000"/>
               </w:rPr>
-              <w:t>13.9331</w:t>
+              <w:t>0.6869</w:t>
             </w:r>
           </w:p>
         </w:tc>
@@ -3042,7 +3006,7 @@
         </w:trPr>
         <w:tc>
           <w:tcPr>
-            <w:tcW w:w="820" w:type="dxa"/>
+            <w:tcW w:w="833" w:type="dxa"/>
             <w:tcBorders>
               <w:top w:val="nil"/>
               <w:left w:val="nil"/>
@@ -3116,7 +3080,7 @@
                 <w:rFonts w:ascii="Calibri" w:eastAsia="Times New Roman" w:hAnsi="Calibri" w:cs="Times New Roman"/>
                 <w:color w:val="000000"/>
               </w:rPr>
-              <w:t>12</w:t>
+              <w:t>0.7</w:t>
             </w:r>
           </w:p>
         </w:tc>
@@ -3172,7 +3136,7 @@
                 <w:rFonts w:ascii="Calibri" w:eastAsia="Times New Roman" w:hAnsi="Calibri" w:cs="Times New Roman"/>
                 <w:color w:val="000000"/>
               </w:rPr>
-              <w:t>114</w:t>
+              <w:t>212</w:t>
             </w:r>
           </w:p>
         </w:tc>
@@ -3204,180 +3168,7 @@
                 <w:rFonts w:ascii="Calibri" w:eastAsia="Times New Roman" w:hAnsi="Calibri" w:cs="Times New Roman"/>
                 <w:color w:val="000000"/>
               </w:rPr>
-              <w:t>16.253</w:t>
-            </w:r>
-          </w:p>
-        </w:tc>
-      </w:tr>
-      <w:tr>
-        <w:trPr>
-          <w:trHeight w:val="300"/>
-        </w:trPr>
-        <w:tc>
-          <w:tcPr>
-            <w:tcW w:w="820" w:type="dxa"/>
-            <w:tcBorders>
-              <w:top w:val="nil"/>
-              <w:left w:val="nil"/>
-              <w:bottom w:val="nil"/>
-              <w:right w:val="nil"/>
-            </w:tcBorders>
-            <w:shd w:val="clear" w:color="auto" w:fill="auto"/>
-            <w:noWrap/>
-            <w:vAlign w:val="bottom"/>
-            <w:hideMark/>
-          </w:tcPr>
-          <w:p>
-            <w:pPr>
-              <w:spacing w:after="0" w:line="240" w:lineRule="auto"/>
-              <w:rPr>
-                <w:rFonts w:ascii="Calibri" w:eastAsia="Times New Roman" w:hAnsi="Calibri" w:cs="Times New Roman"/>
-                <w:color w:val="000000"/>
-              </w:rPr>
-            </w:pPr>
-          </w:p>
-        </w:tc>
-        <w:tc>
-          <w:tcPr>
-            <w:tcW w:w="1760" w:type="dxa"/>
-            <w:tcBorders>
-              <w:top w:val="nil"/>
-              <w:left w:val="nil"/>
-              <w:bottom w:val="nil"/>
-              <w:right w:val="nil"/>
-            </w:tcBorders>
-            <w:shd w:val="clear" w:color="auto" w:fill="auto"/>
-            <w:noWrap/>
-            <w:vAlign w:val="bottom"/>
-            <w:hideMark/>
-          </w:tcPr>
-          <w:p>
-            <w:pPr>
-              <w:spacing w:after="0" w:line="240" w:lineRule="auto"/>
-              <w:rPr>
-                <w:rFonts w:ascii="Calibri" w:eastAsia="Times New Roman" w:hAnsi="Calibri" w:cs="Times New Roman"/>
-                <w:color w:val="000000"/>
-              </w:rPr>
-            </w:pPr>
-          </w:p>
-        </w:tc>
-        <w:tc>
-          <w:tcPr>
-            <w:tcW w:w="2000" w:type="dxa"/>
-            <w:tcBorders>
-              <w:top w:val="nil"/>
-              <w:left w:val="nil"/>
-              <w:bottom w:val="nil"/>
-              <w:right w:val="nil"/>
-            </w:tcBorders>
-            <w:shd w:val="clear" w:color="auto" w:fill="auto"/>
-            <w:noWrap/>
-            <w:vAlign w:val="bottom"/>
-            <w:hideMark/>
-          </w:tcPr>
-          <w:p>
-            <w:pPr>
-              <w:spacing w:after="0" w:line="240" w:lineRule="auto"/>
-              <w:jc w:val="right"/>
-              <w:rPr>
-                <w:rFonts w:ascii="Calibri" w:eastAsia="Times New Roman" w:hAnsi="Calibri" w:cs="Times New Roman"/>
-                <w:color w:val="000000"/>
-              </w:rPr>
-            </w:pPr>
-            <w:r>
-              <w:rPr>
-                <w:rFonts w:ascii="Calibri" w:eastAsia="Times New Roman" w:hAnsi="Calibri" w:cs="Times New Roman"/>
-                <w:color w:val="000000"/>
-              </w:rPr>
-              <w:t>10</w:t>
-            </w:r>
-          </w:p>
-        </w:tc>
-        <w:tc>
-          <w:tcPr>
-            <w:tcW w:w="2260" w:type="dxa"/>
-            <w:tcBorders>
-              <w:top w:val="nil"/>
-              <w:left w:val="nil"/>
-              <w:bottom w:val="nil"/>
-              <w:right w:val="nil"/>
-            </w:tcBorders>
-            <w:shd w:val="clear" w:color="auto" w:fill="auto"/>
-            <w:noWrap/>
-            <w:vAlign w:val="bottom"/>
-            <w:hideMark/>
-          </w:tcPr>
-          <w:p>
-            <w:pPr>
-              <w:spacing w:after="0" w:line="240" w:lineRule="auto"/>
-              <w:rPr>
-                <w:rFonts w:ascii="Calibri" w:eastAsia="Times New Roman" w:hAnsi="Calibri" w:cs="Times New Roman"/>
-                <w:color w:val="000000"/>
-              </w:rPr>
-            </w:pPr>
-          </w:p>
-        </w:tc>
-        <w:tc>
-          <w:tcPr>
-            <w:tcW w:w="1440" w:type="dxa"/>
-            <w:tcBorders>
-              <w:top w:val="nil"/>
-              <w:left w:val="nil"/>
-              <w:bottom w:val="nil"/>
-              <w:right w:val="nil"/>
-            </w:tcBorders>
-            <w:shd w:val="clear" w:color="auto" w:fill="auto"/>
-            <w:noWrap/>
-            <w:vAlign w:val="bottom"/>
-            <w:hideMark/>
-          </w:tcPr>
-          <w:p>
-            <w:pPr>
-              <w:spacing w:after="0" w:line="240" w:lineRule="auto"/>
-              <w:jc w:val="right"/>
-              <w:rPr>
-                <w:rFonts w:ascii="Calibri" w:eastAsia="Times New Roman" w:hAnsi="Calibri" w:cs="Times New Roman"/>
-                <w:color w:val="000000"/>
-              </w:rPr>
-            </w:pPr>
-            <w:r>
-              <w:rPr>
-                <w:rFonts w:ascii="Calibri" w:eastAsia="Times New Roman" w:hAnsi="Calibri" w:cs="Times New Roman"/>
-                <w:color w:val="000000"/>
-              </w:rPr>
-              <w:t>112</w:t>
-            </w:r>
-          </w:p>
-        </w:tc>
-        <w:tc>
-          <w:tcPr>
-            <w:tcW w:w="2000" w:type="dxa"/>
-            <w:tcBorders>
-              <w:top w:val="nil"/>
-              <w:left w:val="nil"/>
-              <w:bottom w:val="nil"/>
-              <w:right w:val="nil"/>
-            </w:tcBorders>
-            <w:shd w:val="clear" w:color="auto" w:fill="auto"/>
-            <w:noWrap/>
-            <w:vAlign w:val="bottom"/>
-            <w:hideMark/>
-          </w:tcPr>
-          <w:p>
-            <w:pPr>
-              <w:spacing w:after="0" w:line="240" w:lineRule="auto"/>
-              <w:jc w:val="right"/>
-              <w:rPr>
-                <w:rFonts w:ascii="Calibri" w:eastAsia="Times New Roman" w:hAnsi="Calibri" w:cs="Times New Roman"/>
-                <w:color w:val="000000"/>
-              </w:rPr>
-            </w:pPr>
-            <w:r>
-              <w:rPr>
-                <w:rFonts w:ascii="Calibri" w:eastAsia="Times New Roman" w:hAnsi="Calibri" w:cs="Times New Roman"/>
-                <w:color w:val="000000"/>
-              </w:rPr>
-              <w:t>13.8316</w:t>
+              <w:t>0.6257</w:t>
             </w:r>
           </w:p>
         </w:tc>
@@ -3389,24 +3180,27 @@
           <w:rFonts w:ascii="Verdana" w:hAnsi="Verdana"/>
         </w:rPr>
       </w:pPr>
-    </w:p>
-    <w:p>
-      <w:pPr>
-        <w:rPr>
-          <w:rFonts w:ascii="Verdana" w:hAnsi="Verdana"/>
-        </w:rPr>
-      </w:pPr>
-    </w:p>
-    <w:p>
-      <w:pPr>
-        <w:rPr>
-          <w:rFonts w:ascii="Verdana" w:hAnsi="Verdana"/>
-        </w:rPr>
-      </w:pPr>
-      <w:r>
-        <w:rPr>
-          <w:rFonts w:ascii="Verdana" w:hAnsi="Verdana"/>
-        </w:rPr>
+      <w:bookmarkStart w:id="0" w:name="_GoBack"/>
+      <w:bookmarkEnd w:id="0"/>
+    </w:p>
+    <w:p>
+      <w:pPr>
+        <w:rPr>
+          <w:rFonts w:ascii="Verdana" w:hAnsi="Verdana"/>
+        </w:rPr>
+      </w:pPr>
+    </w:p>
+    <w:p>
+      <w:pPr>
+        <w:rPr>
+          <w:rFonts w:ascii="Verdana" w:hAnsi="Verdana"/>
+        </w:rPr>
+      </w:pPr>
+      <w:r>
+        <w:rPr>
+          <w:rFonts w:ascii="Verdana" w:hAnsi="Verdana"/>
+        </w:rPr>
+        <w:lastRenderedPageBreak/>
         <w:t>Mean residual error between 2D and 3D points for both images are given below,</w:t>
       </w:r>
     </w:p>

</xml_diff>